<commit_message>
Solution Architect Notes Updated
</commit_message>
<xml_diff>
--- a/aws/AWS-Certificate Exams/Solution Architect Notes.docx
+++ b/aws/AWS-Certificate Exams/Solution Architect Notes.docx
@@ -1,6 +1,6 @@
 
 <file path=word/document.xml><?xml version="1.0" encoding="utf-8"?>
-<w:document xmlns:wpc="http://schemas.microsoft.com/office/word/2010/wordprocessingCanvas" xmlns:cx="http://schemas.microsoft.com/office/drawing/2014/chartex" xmlns:cx1="http://schemas.microsoft.com/office/drawing/2015/9/8/chartex" xmlns:cx2="http://schemas.microsoft.com/office/drawing/2015/10/21/chartex" xmlns:cx3="http://schemas.microsoft.com/office/drawing/2016/5/9/chartex" xmlns:cx4="http://schemas.microsoft.com/office/drawing/2016/5/10/chartex" xmlns:cx5="http://schemas.microsoft.com/office/drawing/2016/5/11/chartex" xmlns:cx6="http://schemas.microsoft.com/office/drawing/2016/5/12/chartex" xmlns:cx7="http://schemas.microsoft.com/office/drawing/2016/5/13/chartex" xmlns:cx8="http://schemas.microsoft.com/office/drawing/2016/5/14/chartex" xmlns:mc="http://schemas.openxmlformats.org/markup-compatibility/2006" xmlns:aink="http://schemas.microsoft.com/office/drawing/2016/ink" xmlns:am3d="http://schemas.microsoft.com/office/drawing/2017/model3d" xmlns:o="urn:schemas-microsoft-com:office:office" xmlns:r="http://schemas.openxmlformats.org/officeDocument/2006/relationships" xmlns:m="http://schemas.openxmlformats.org/officeDocument/2006/math" xmlns:v="urn:schemas-microsoft-com:vml" xmlns:wp14="http://schemas.microsoft.com/office/word/2010/wordprocessingDrawing" xmlns:wp="http://schemas.openxmlformats.org/drawingml/2006/wordprocessingDrawing" xmlns:w10="urn:schemas-microsoft-com:office:word" xmlns:w="http://schemas.openxmlformats.org/wordprocessingml/2006/main" xmlns:w14="http://schemas.microsoft.com/office/word/2010/wordml" xmlns:w15="http://schemas.microsoft.com/office/word/2012/wordml" xmlns:w16cex="http://schemas.microsoft.com/office/word/2018/wordml/cex" xmlns:w16cid="http://schemas.microsoft.com/office/word/2016/wordml/cid" xmlns:w16="http://schemas.microsoft.com/office/word/2018/wordml" xmlns:w16sdtdh="http://schemas.microsoft.com/office/word/2020/wordml/sdtdatahash" xmlns:w16se="http://schemas.microsoft.com/office/word/2015/wordml/symex" xmlns:wpg="http://schemas.microsoft.com/office/word/2010/wordprocessingGroup" xmlns:wpi="http://schemas.microsoft.com/office/word/2010/wordprocessingInk" xmlns:wne="http://schemas.microsoft.com/office/word/2006/wordml" xmlns:wps="http://schemas.microsoft.com/office/word/2010/wordprocessingShape" mc:Ignorable="w14 w15 w16se w16cid w16 w16cex w16sdtdh wp14">
+<w:document xmlns:wpc="http://schemas.microsoft.com/office/word/2010/wordprocessingCanvas" xmlns:cx="http://schemas.microsoft.com/office/drawing/2014/chartex" xmlns:cx1="http://schemas.microsoft.com/office/drawing/2015/9/8/chartex" xmlns:cx2="http://schemas.microsoft.com/office/drawing/2015/10/21/chartex" xmlns:cx3="http://schemas.microsoft.com/office/drawing/2016/5/9/chartex" xmlns:cx4="http://schemas.microsoft.com/office/drawing/2016/5/10/chartex" xmlns:cx5="http://schemas.microsoft.com/office/drawing/2016/5/11/chartex" xmlns:cx6="http://schemas.microsoft.com/office/drawing/2016/5/12/chartex" xmlns:cx7="http://schemas.microsoft.com/office/drawing/2016/5/13/chartex" xmlns:cx8="http://schemas.microsoft.com/office/drawing/2016/5/14/chartex" xmlns:mc="http://schemas.openxmlformats.org/markup-compatibility/2006" xmlns:aink="http://schemas.microsoft.com/office/drawing/2016/ink" xmlns:am3d="http://schemas.microsoft.com/office/drawing/2017/model3d" xmlns:o="urn:schemas-microsoft-com:office:office" xmlns:oel="http://schemas.microsoft.com/office/2019/extlst" xmlns:r="http://schemas.openxmlformats.org/officeDocument/2006/relationships" xmlns:m="http://schemas.openxmlformats.org/officeDocument/2006/math" xmlns:v="urn:schemas-microsoft-com:vml" xmlns:wp14="http://schemas.microsoft.com/office/word/2010/wordprocessingDrawing" xmlns:wp="http://schemas.openxmlformats.org/drawingml/2006/wordprocessingDrawing" xmlns:w10="urn:schemas-microsoft-com:office:word" xmlns:w="http://schemas.openxmlformats.org/wordprocessingml/2006/main" xmlns:w14="http://schemas.microsoft.com/office/word/2010/wordml" xmlns:w15="http://schemas.microsoft.com/office/word/2012/wordml" xmlns:w16cex="http://schemas.microsoft.com/office/word/2018/wordml/cex" xmlns:w16cid="http://schemas.microsoft.com/office/word/2016/wordml/cid" xmlns:w16="http://schemas.microsoft.com/office/word/2018/wordml" xmlns:w16sdtdh="http://schemas.microsoft.com/office/word/2020/wordml/sdtdatahash" xmlns:w16se="http://schemas.microsoft.com/office/word/2015/wordml/symex" xmlns:wpg="http://schemas.microsoft.com/office/word/2010/wordprocessingGroup" xmlns:wpi="http://schemas.microsoft.com/office/word/2010/wordprocessingInk" xmlns:wne="http://schemas.microsoft.com/office/word/2006/wordml" xmlns:wps="http://schemas.microsoft.com/office/word/2010/wordprocessingShape" mc:Ignorable="w14 w15 w16se w16cid w16 w16cex w16sdtdh wp14">
   <w:body>
     <w:p>
       <w:pPr>
@@ -827,9 +827,9 @@
         </w:rPr>
         <w:lastRenderedPageBreak/>
         <w:drawing>
-          <wp:inline distT="0" distB="0" distL="0" distR="0" wp14:anchorId="570C461C" wp14:editId="2C97CB6F">
-            <wp:extent cx="6229350" cy="3186430"/>
-            <wp:effectExtent l="0" t="0" r="0" b="0"/>
+          <wp:inline distT="0" distB="0" distL="0" distR="0" wp14:anchorId="570C461C" wp14:editId="36DAECF5">
+            <wp:extent cx="5722620" cy="2927228"/>
+            <wp:effectExtent l="0" t="0" r="0" b="6985"/>
             <wp:docPr id="6" name="Picture 6"/>
             <wp:cNvGraphicFramePr>
               <a:graphicFrameLocks xmlns:a="http://schemas.openxmlformats.org/drawingml/2006/main" noChangeAspect="1"/>
@@ -859,7 +859,7 @@
                   <pic:spPr bwMode="auto">
                     <a:xfrm>
                       <a:off x="0" y="0"/>
-                      <a:ext cx="6229350" cy="3186430"/>
+                      <a:ext cx="5730402" cy="2931209"/>
                     </a:xfrm>
                     <a:prstGeom prst="rect">
                       <a:avLst/>
@@ -878,106 +878,513 @@
     </w:p>
     <w:p>
       <w:pPr>
-        <w:shd w:val="clear" w:color="auto" w:fill="FFFFFF"/>
-        <w:spacing w:before="100" w:beforeAutospacing="1" w:after="100" w:afterAutospacing="1" w:line="240" w:lineRule="auto"/>
-        <w:rPr>
-          <w:rFonts w:ascii="Roboto" w:eastAsia="Times New Roman" w:hAnsi="Roboto" w:cs="Times New Roman"/>
-          <w:noProof w:val="0"/>
-          <w:color w:val="1C1D1F"/>
-          <w:sz w:val="24"/>
-          <w:szCs w:val="24"/>
-          <w:lang w:val="en-GB" w:eastAsia="en-GB"/>
-        </w:rPr>
-      </w:pPr>
-    </w:p>
-    <w:p>
-      <w:pPr>
-        <w:shd w:val="clear" w:color="auto" w:fill="FFFFFF"/>
-        <w:spacing w:before="100" w:beforeAutospacing="1" w:after="100" w:afterAutospacing="1" w:line="240" w:lineRule="auto"/>
-        <w:rPr>
-          <w:rFonts w:ascii="Roboto" w:eastAsia="Times New Roman" w:hAnsi="Roboto" w:cs="Times New Roman"/>
-          <w:noProof w:val="0"/>
-          <w:color w:val="1C1D1F"/>
-          <w:sz w:val="24"/>
-          <w:szCs w:val="24"/>
-          <w:lang w:val="en-GB" w:eastAsia="en-GB"/>
-        </w:rPr>
-      </w:pPr>
-      <w:r>
-        <w:rPr>
-          <w:rFonts w:ascii="Roboto" w:eastAsia="Times New Roman" w:hAnsi="Roboto" w:cs="Times New Roman"/>
-          <w:color w:val="1C1D1F"/>
-          <w:sz w:val="24"/>
-          <w:szCs w:val="24"/>
-          <w:lang w:val="en-GB" w:eastAsia="en-GB"/>
-        </w:rPr>
-        <mc:AlternateContent>
-          <mc:Choice Requires="wps">
-            <w:drawing>
-              <wp:inline distT="0" distB="0" distL="0" distR="0" wp14:anchorId="5F12EAD1" wp14:editId="1C878A80">
-                <wp:extent cx="304800" cy="304800"/>
-                <wp:effectExtent l="0" t="0" r="0" b="0"/>
-                <wp:docPr id="3" name="Rectangle 3"/>
-                <wp:cNvGraphicFramePr>
-                  <a:graphicFrameLocks xmlns:a="http://schemas.openxmlformats.org/drawingml/2006/main" noChangeAspect="1"/>
-                </wp:cNvGraphicFramePr>
-                <a:graphic xmlns:a="http://schemas.openxmlformats.org/drawingml/2006/main">
-                  <a:graphicData uri="http://schemas.microsoft.com/office/word/2010/wordprocessingShape">
-                    <wps:wsp>
-                      <wps:cNvSpPr>
-                        <a:spLocks noChangeAspect="1" noChangeArrowheads="1"/>
-                      </wps:cNvSpPr>
-                      <wps:spPr bwMode="auto">
-                        <a:xfrm>
-                          <a:off x="0" y="0"/>
-                          <a:ext cx="304800" cy="304800"/>
-                        </a:xfrm>
-                        <a:prstGeom prst="rect">
-                          <a:avLst/>
-                        </a:prstGeom>
-                        <a:noFill/>
-                        <a:ln>
-                          <a:noFill/>
-                        </a:ln>
-                        <a:extLst>
-                          <a:ext uri="{909E8E84-426E-40DD-AFC4-6F175D3DCCD1}">
-                            <a14:hiddenFill xmlns:a14="http://schemas.microsoft.com/office/drawing/2010/main">
-                              <a:solidFill>
-                                <a:srgbClr val="FFFFFF"/>
-                              </a:solidFill>
-                            </a14:hiddenFill>
-                          </a:ext>
-                          <a:ext uri="{91240B29-F687-4F45-9708-019B960494DF}">
-                            <a14:hiddenLine xmlns:a14="http://schemas.microsoft.com/office/drawing/2010/main" w="9525">
-                              <a:solidFill>
-                                <a:srgbClr val="000000"/>
-                              </a:solidFill>
-                              <a:miter lim="800000"/>
-                              <a:headEnd/>
-                              <a:tailEnd/>
-                            </a14:hiddenLine>
-                          </a:ext>
-                        </a:extLst>
-                      </wps:spPr>
-                      <wps:bodyPr rot="0" vert="horz" wrap="square" lIns="91440" tIns="45720" rIns="91440" bIns="45720" anchor="t" anchorCtr="0" upright="1">
-                        <a:noAutofit/>
-                      </wps:bodyPr>
-                    </wps:wsp>
-                  </a:graphicData>
-                </a:graphic>
-              </wp:inline>
-            </w:drawing>
-          </mc:Choice>
-          <mc:Fallback>
-            <w:pict>
-              <v:rect w14:anchorId="0261D879" id="Rectangle 3" o:spid="_x0000_s1026" style="width:24pt;height:24pt;visibility:visible;mso-wrap-style:square;mso-left-percent:-10001;mso-top-percent:-10001;mso-position-horizontal:absolute;mso-position-horizontal-relative:char;mso-position-vertical:absolute;mso-position-vertical-relative:line;mso-left-percent:-10001;mso-top-percent:-10001;v-text-anchor:top" o:gfxdata="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" filled="f" stroked="f">
-                <o:lock v:ext="edit" aspectratio="t"/>
-                <w10:anchorlock/>
-              </v:rect>
-            </w:pict>
-          </mc:Fallback>
-        </mc:AlternateContent>
-      </w:r>
+        <w:pStyle w:val="NormalWeb"/>
+        <w:shd w:val="clear" w:color="auto" w:fill="F7F9FA"/>
+        <w:spacing w:before="0" w:beforeAutospacing="0" w:after="0" w:afterAutospacing="0"/>
+        <w:rPr>
+          <w:rFonts w:ascii="Roboto" w:hAnsi="Roboto"/>
+          <w:color w:val="1C1D1F"/>
+        </w:rPr>
+      </w:pPr>
+      <w:r>
+        <w:rPr>
+          <w:rFonts w:ascii="Roboto" w:hAnsi="Roboto"/>
+          <w:color w:val="FF0000"/>
+          <w:sz w:val="32"/>
+          <w:szCs w:val="32"/>
+        </w:rPr>
+        <w:t xml:space="preserve">Amazon Redshift </w:t>
+      </w:r>
+      <w:r>
+        <w:rPr>
+          <w:rFonts w:ascii="Roboto" w:hAnsi="Roboto"/>
+          <w:color w:val="1C1D1F"/>
+        </w:rPr>
+        <w:t>is an enterprise-level, petabyte scale, fully managed data warehousing service. An Amazon Redshift data warehouse is an enterprise-class relational database query and management system. Redshift supports client connections with many types of applications, including business intelligence (BI), reporting, data, and analytics tools.</w:t>
+      </w:r>
+    </w:p>
+    <w:p>
+      <w:pPr>
+        <w:shd w:val="clear" w:color="auto" w:fill="F7F9FA"/>
+        <w:spacing w:before="100" w:beforeAutospacing="1" w:after="100" w:afterAutospacing="1" w:line="240" w:lineRule="auto"/>
+        <w:rPr>
+          <w:rFonts w:ascii="Roboto" w:eastAsia="Times New Roman" w:hAnsi="Roboto" w:cs="Times New Roman"/>
+          <w:noProof w:val="0"/>
+          <w:color w:val="1C1D1F"/>
+          <w:sz w:val="24"/>
+          <w:szCs w:val="24"/>
+          <w:lang w:val="en-GB" w:eastAsia="en-GB"/>
+        </w:rPr>
+      </w:pPr>
+      <w:r>
+        <w:rPr>
+          <w:rFonts w:ascii="Roboto" w:eastAsia="Times New Roman" w:hAnsi="Roboto" w:cs="Times New Roman"/>
+          <w:noProof w:val="0"/>
+          <w:color w:val="1C1D1F"/>
+          <w:sz w:val="24"/>
+          <w:szCs w:val="24"/>
+          <w:lang w:val="en-GB" w:eastAsia="en-GB"/>
+        </w:rPr>
+        <w:t xml:space="preserve">Using Amazon Redshift Spectrum, you can efficiently query and retrieve structured and </w:t>
+      </w:r>
+      <w:proofErr w:type="spellStart"/>
+      <w:r>
+        <w:rPr>
+          <w:rFonts w:ascii="Roboto" w:eastAsia="Times New Roman" w:hAnsi="Roboto" w:cs="Times New Roman"/>
+          <w:noProof w:val="0"/>
+          <w:color w:val="1C1D1F"/>
+          <w:sz w:val="24"/>
+          <w:szCs w:val="24"/>
+          <w:lang w:val="en-GB" w:eastAsia="en-GB"/>
+        </w:rPr>
+        <w:t>semistructured</w:t>
+      </w:r>
+      <w:proofErr w:type="spellEnd"/>
+      <w:r>
+        <w:rPr>
+          <w:rFonts w:ascii="Roboto" w:eastAsia="Times New Roman" w:hAnsi="Roboto" w:cs="Times New Roman"/>
+          <w:noProof w:val="0"/>
+          <w:color w:val="1C1D1F"/>
+          <w:sz w:val="24"/>
+          <w:szCs w:val="24"/>
+          <w:lang w:val="en-GB" w:eastAsia="en-GB"/>
+        </w:rPr>
+        <w:t xml:space="preserve"> data from files in Amazon S3 without having to load the data into Amazon Redshift tables. Redshift Spectrum queries employ massive parallelism to execute very fast against large datasets.</w:t>
+      </w:r>
+    </w:p>
+    <w:p>
+      <w:pPr>
+        <w:shd w:val="clear" w:color="auto" w:fill="F7F9FA"/>
+        <w:spacing w:before="100" w:beforeAutospacing="1" w:after="100" w:afterAutospacing="1" w:line="240" w:lineRule="auto"/>
+        <w:rPr>
+          <w:rFonts w:ascii="Roboto" w:eastAsia="Times New Roman" w:hAnsi="Roboto" w:cs="Times New Roman"/>
+          <w:noProof w:val="0"/>
+          <w:color w:val="1C1D1F"/>
+          <w:sz w:val="24"/>
+          <w:szCs w:val="24"/>
+          <w:lang w:val="en-GB" w:eastAsia="en-GB"/>
+        </w:rPr>
+      </w:pPr>
+      <w:r>
+        <w:rPr>
+          <w:rFonts w:ascii="Roboto" w:eastAsia="Times New Roman" w:hAnsi="Roboto" w:cs="Times New Roman"/>
+          <w:color w:val="1C1D1F"/>
+          <w:sz w:val="24"/>
+          <w:szCs w:val="24"/>
+          <w:lang w:val="en-GB" w:eastAsia="en-GB"/>
+        </w:rPr>
+        <w:drawing>
+          <wp:inline distT="0" distB="0" distL="0" distR="0" wp14:anchorId="65108FF4" wp14:editId="4C6C5150">
+            <wp:extent cx="6229350" cy="3246120"/>
+            <wp:effectExtent l="0" t="0" r="0" b="0"/>
+            <wp:docPr id="11" name="Picture 11"/>
+            <wp:cNvGraphicFramePr>
+              <a:graphicFrameLocks xmlns:a="http://schemas.openxmlformats.org/drawingml/2006/main" noChangeAspect="1"/>
+            </wp:cNvGraphicFramePr>
+            <a:graphic xmlns:a="http://schemas.openxmlformats.org/drawingml/2006/main">
+              <a:graphicData uri="http://schemas.openxmlformats.org/drawingml/2006/picture">
+                <pic:pic xmlns:pic="http://schemas.openxmlformats.org/drawingml/2006/picture">
+                  <pic:nvPicPr>
+                    <pic:cNvPr id="1" name=""/>
+                    <pic:cNvPicPr/>
+                  </pic:nvPicPr>
+                  <pic:blipFill>
+                    <a:blip r:embed="rId11"/>
+                    <a:stretch>
+                      <a:fillRect/>
+                    </a:stretch>
+                  </pic:blipFill>
+                  <pic:spPr>
+                    <a:xfrm>
+                      <a:off x="0" y="0"/>
+                      <a:ext cx="6229350" cy="3246120"/>
+                    </a:xfrm>
+                    <a:prstGeom prst="rect">
+                      <a:avLst/>
+                    </a:prstGeom>
+                  </pic:spPr>
+                </pic:pic>
+              </a:graphicData>
+            </a:graphic>
+          </wp:inline>
+        </w:drawing>
+      </w:r>
+    </w:p>
+    <w:p>
+      <w:pPr>
+        <w:shd w:val="clear" w:color="auto" w:fill="F7F9FA"/>
+        <w:spacing w:before="100" w:beforeAutospacing="1" w:after="100" w:afterAutospacing="1" w:line="240" w:lineRule="auto"/>
+        <w:rPr>
+          <w:rFonts w:ascii="Roboto" w:eastAsia="Times New Roman" w:hAnsi="Roboto" w:cs="Times New Roman"/>
+          <w:noProof w:val="0"/>
+          <w:color w:val="1C1D1F"/>
+          <w:sz w:val="24"/>
+          <w:szCs w:val="24"/>
+          <w:lang w:val="en-GB" w:eastAsia="en-GB"/>
+        </w:rPr>
+      </w:pPr>
+      <w:r>
+        <w:rPr>
+          <w:rFonts w:ascii="Roboto" w:eastAsia="Times New Roman" w:hAnsi="Roboto" w:cs="Times New Roman"/>
+          <w:noProof w:val="0"/>
+          <w:color w:val="1C1D1F"/>
+          <w:sz w:val="24"/>
+          <w:szCs w:val="24"/>
+          <w:lang w:val="en-GB" w:eastAsia="en-GB"/>
+        </w:rPr>
+        <w:t>Used together, RedShift and RedShift spectrum are suitable for running massive analytics jobs on both the structured (RedShift data warehouse) and unstructured (Amazon S3) data.</w:t>
+      </w:r>
+    </w:p>
+    <w:p>
+      <w:pPr>
+        <w:shd w:val="clear" w:color="auto" w:fill="FFFFFF"/>
+        <w:spacing w:after="0" w:line="240" w:lineRule="auto"/>
+        <w:rPr>
+          <w:rFonts w:ascii="Roboto" w:eastAsia="Times New Roman" w:hAnsi="Roboto" w:cs="Times New Roman"/>
+          <w:noProof w:val="0"/>
+          <w:color w:val="1C1D1F"/>
+          <w:sz w:val="24"/>
+          <w:szCs w:val="24"/>
+          <w:lang w:val="en-GB" w:eastAsia="en-GB"/>
+        </w:rPr>
+      </w:pPr>
+      <w:r>
+        <w:rPr>
+          <w:rFonts w:ascii="Roboto" w:eastAsia="Times New Roman" w:hAnsi="Roboto" w:cs="Times New Roman"/>
+          <w:noProof w:val="0"/>
+          <w:color w:val="1C1D1F"/>
+          <w:sz w:val="24"/>
+          <w:szCs w:val="24"/>
+          <w:lang w:val="en-GB" w:eastAsia="en-GB"/>
+        </w:rPr>
+        <w:lastRenderedPageBreak/>
+        <w:t xml:space="preserve">Some facts about </w:t>
+      </w:r>
+      <w:r>
+        <w:rPr>
+          <w:rFonts w:ascii="Roboto" w:eastAsia="Times New Roman" w:hAnsi="Roboto" w:cs="Times New Roman"/>
+          <w:noProof w:val="0"/>
+          <w:color w:val="FF0000"/>
+          <w:sz w:val="32"/>
+          <w:szCs w:val="32"/>
+          <w:lang w:val="en-GB" w:eastAsia="en-GB"/>
+        </w:rPr>
+        <w:t>Amazon EBS</w:t>
+      </w:r>
+      <w:r>
+        <w:rPr>
+          <w:rFonts w:ascii="Roboto" w:eastAsia="Times New Roman" w:hAnsi="Roboto" w:cs="Times New Roman"/>
+          <w:noProof w:val="0"/>
+          <w:color w:val="FF0000"/>
+          <w:sz w:val="24"/>
+          <w:szCs w:val="24"/>
+          <w:lang w:val="en-GB" w:eastAsia="en-GB"/>
+        </w:rPr>
+        <w:t xml:space="preserve"> </w:t>
+      </w:r>
+      <w:r>
+        <w:rPr>
+          <w:rFonts w:ascii="Roboto" w:eastAsia="Times New Roman" w:hAnsi="Roboto" w:cs="Times New Roman"/>
+          <w:noProof w:val="0"/>
+          <w:color w:val="1C1D1F"/>
+          <w:sz w:val="24"/>
+          <w:szCs w:val="24"/>
+          <w:lang w:val="en-GB" w:eastAsia="en-GB"/>
+        </w:rPr>
+        <w:t>encrypted volumes and snapshots:</w:t>
+      </w:r>
+    </w:p>
+    <w:p>
+      <w:pPr>
+        <w:shd w:val="clear" w:color="auto" w:fill="FFFFFF"/>
+        <w:spacing w:beforeAutospacing="1" w:after="0" w:afterAutospacing="1" w:line="240" w:lineRule="auto"/>
+        <w:rPr>
+          <w:rFonts w:ascii="Roboto" w:eastAsia="Times New Roman" w:hAnsi="Roboto" w:cs="Times New Roman"/>
+          <w:noProof w:val="0"/>
+          <w:color w:val="1C1D1F"/>
+          <w:sz w:val="24"/>
+          <w:szCs w:val="24"/>
+          <w:lang w:val="en-GB" w:eastAsia="en-GB"/>
+        </w:rPr>
+      </w:pPr>
+      <w:r>
+        <w:rPr>
+          <w:rFonts w:ascii="Roboto" w:eastAsia="Times New Roman" w:hAnsi="Roboto" w:cs="Times New Roman"/>
+          <w:noProof w:val="0"/>
+          <w:color w:val="1C1D1F"/>
+          <w:sz w:val="24"/>
+          <w:szCs w:val="24"/>
+          <w:lang w:val="en-GB" w:eastAsia="en-GB"/>
+        </w:rPr>
+        <w:t>- All </w:t>
+      </w:r>
+      <w:r>
+        <w:rPr>
+          <w:rFonts w:ascii="Roboto" w:eastAsia="Times New Roman" w:hAnsi="Roboto" w:cs="Times New Roman"/>
+          <w:b/>
+          <w:bCs/>
+          <w:noProof w:val="0"/>
+          <w:color w:val="1C1D1F"/>
+          <w:sz w:val="24"/>
+          <w:szCs w:val="24"/>
+          <w:lang w:val="en-GB" w:eastAsia="en-GB"/>
+        </w:rPr>
+        <w:t>EBS</w:t>
+      </w:r>
+      <w:r>
+        <w:rPr>
+          <w:rFonts w:ascii="Roboto" w:eastAsia="Times New Roman" w:hAnsi="Roboto" w:cs="Times New Roman"/>
+          <w:noProof w:val="0"/>
+          <w:color w:val="1C1D1F"/>
+          <w:sz w:val="24"/>
+          <w:szCs w:val="24"/>
+          <w:lang w:val="en-GB" w:eastAsia="en-GB"/>
+        </w:rPr>
+        <w:t> types support encryption and all instance </w:t>
+      </w:r>
+      <w:r>
+        <w:rPr>
+          <w:rFonts w:ascii="Roboto" w:eastAsia="Times New Roman" w:hAnsi="Roboto" w:cs="Times New Roman"/>
+          <w:b/>
+          <w:bCs/>
+          <w:noProof w:val="0"/>
+          <w:color w:val="1C1D1F"/>
+          <w:sz w:val="24"/>
+          <w:szCs w:val="24"/>
+          <w:lang w:val="en-GB" w:eastAsia="en-GB"/>
+        </w:rPr>
+        <w:t>families</w:t>
+      </w:r>
+      <w:r>
+        <w:rPr>
+          <w:rFonts w:ascii="Roboto" w:eastAsia="Times New Roman" w:hAnsi="Roboto" w:cs="Times New Roman"/>
+          <w:noProof w:val="0"/>
+          <w:color w:val="1C1D1F"/>
+          <w:sz w:val="24"/>
+          <w:szCs w:val="24"/>
+          <w:lang w:val="en-GB" w:eastAsia="en-GB"/>
+        </w:rPr>
+        <w:t> now support encryption.</w:t>
+      </w:r>
+    </w:p>
+    <w:p>
+      <w:pPr>
+        <w:shd w:val="clear" w:color="auto" w:fill="FFFFFF"/>
+        <w:spacing w:beforeAutospacing="1" w:after="0" w:afterAutospacing="1" w:line="240" w:lineRule="auto"/>
+        <w:rPr>
+          <w:rFonts w:ascii="Roboto" w:eastAsia="Times New Roman" w:hAnsi="Roboto" w:cs="Times New Roman"/>
+          <w:noProof w:val="0"/>
+          <w:color w:val="1C1D1F"/>
+          <w:sz w:val="24"/>
+          <w:szCs w:val="24"/>
+          <w:lang w:val="en-GB" w:eastAsia="en-GB"/>
+        </w:rPr>
+      </w:pPr>
+      <w:r>
+        <w:rPr>
+          <w:rFonts w:ascii="Roboto" w:eastAsia="Times New Roman" w:hAnsi="Roboto" w:cs="Times New Roman"/>
+          <w:noProof w:val="0"/>
+          <w:color w:val="1C1D1F"/>
+          <w:sz w:val="24"/>
+          <w:szCs w:val="24"/>
+          <w:lang w:val="en-GB" w:eastAsia="en-GB"/>
+        </w:rPr>
+        <w:t>- Not all </w:t>
+      </w:r>
+      <w:r>
+        <w:rPr>
+          <w:rFonts w:ascii="Roboto" w:eastAsia="Times New Roman" w:hAnsi="Roboto" w:cs="Times New Roman"/>
+          <w:b/>
+          <w:bCs/>
+          <w:noProof w:val="0"/>
+          <w:color w:val="1C1D1F"/>
+          <w:sz w:val="24"/>
+          <w:szCs w:val="24"/>
+          <w:lang w:val="en-GB" w:eastAsia="en-GB"/>
+        </w:rPr>
+        <w:t>instance</w:t>
+      </w:r>
+      <w:r>
+        <w:rPr>
+          <w:rFonts w:ascii="Roboto" w:eastAsia="Times New Roman" w:hAnsi="Roboto" w:cs="Times New Roman"/>
+          <w:noProof w:val="0"/>
+          <w:color w:val="1C1D1F"/>
+          <w:sz w:val="24"/>
+          <w:szCs w:val="24"/>
+          <w:lang w:val="en-GB" w:eastAsia="en-GB"/>
+        </w:rPr>
+        <w:t> types support encryption.</w:t>
+      </w:r>
+    </w:p>
+    <w:p>
+      <w:pPr>
+        <w:shd w:val="clear" w:color="auto" w:fill="FFFFFF"/>
+        <w:spacing w:before="100" w:beforeAutospacing="1" w:after="100" w:afterAutospacing="1" w:line="240" w:lineRule="auto"/>
+        <w:rPr>
+          <w:rFonts w:ascii="Roboto" w:eastAsia="Times New Roman" w:hAnsi="Roboto" w:cs="Times New Roman"/>
+          <w:noProof w:val="0"/>
+          <w:color w:val="1C1D1F"/>
+          <w:sz w:val="24"/>
+          <w:szCs w:val="24"/>
+          <w:lang w:val="en-GB" w:eastAsia="en-GB"/>
+        </w:rPr>
+      </w:pPr>
+      <w:r>
+        <w:rPr>
+          <w:rFonts w:ascii="Roboto" w:eastAsia="Times New Roman" w:hAnsi="Roboto" w:cs="Times New Roman"/>
+          <w:noProof w:val="0"/>
+          <w:color w:val="1C1D1F"/>
+          <w:sz w:val="24"/>
+          <w:szCs w:val="24"/>
+          <w:lang w:val="en-GB" w:eastAsia="en-GB"/>
+        </w:rPr>
+        <w:t>- Data in transit between an instance and an encrypted volume is also encrypted (data is encrypted in trans.</w:t>
+      </w:r>
+    </w:p>
+    <w:p>
+      <w:pPr>
+        <w:shd w:val="clear" w:color="auto" w:fill="FFFFFF"/>
+        <w:spacing w:before="100" w:beforeAutospacing="1" w:after="100" w:afterAutospacing="1" w:line="240" w:lineRule="auto"/>
+        <w:rPr>
+          <w:rFonts w:ascii="Roboto" w:eastAsia="Times New Roman" w:hAnsi="Roboto" w:cs="Times New Roman"/>
+          <w:noProof w:val="0"/>
+          <w:color w:val="1C1D1F"/>
+          <w:sz w:val="24"/>
+          <w:szCs w:val="24"/>
+          <w:lang w:val="en-GB" w:eastAsia="en-GB"/>
+        </w:rPr>
+      </w:pPr>
+      <w:r>
+        <w:rPr>
+          <w:rFonts w:ascii="Roboto" w:eastAsia="Times New Roman" w:hAnsi="Roboto" w:cs="Times New Roman"/>
+          <w:noProof w:val="0"/>
+          <w:color w:val="1C1D1F"/>
+          <w:sz w:val="24"/>
+          <w:szCs w:val="24"/>
+          <w:lang w:val="en-GB" w:eastAsia="en-GB"/>
+        </w:rPr>
+        <w:t>- You can have encrypted an unencrypted EBS volumes attached to an instance at the same time.</w:t>
+      </w:r>
+    </w:p>
+    <w:p>
+      <w:pPr>
+        <w:shd w:val="clear" w:color="auto" w:fill="FFFFFF"/>
+        <w:spacing w:before="100" w:beforeAutospacing="1" w:after="100" w:afterAutospacing="1" w:line="240" w:lineRule="auto"/>
+        <w:rPr>
+          <w:rFonts w:ascii="Roboto" w:eastAsia="Times New Roman" w:hAnsi="Roboto" w:cs="Times New Roman"/>
+          <w:noProof w:val="0"/>
+          <w:color w:val="1C1D1F"/>
+          <w:sz w:val="24"/>
+          <w:szCs w:val="24"/>
+          <w:lang w:val="en-GB" w:eastAsia="en-GB"/>
+        </w:rPr>
+      </w:pPr>
+      <w:r>
+        <w:rPr>
+          <w:rFonts w:ascii="Roboto" w:eastAsia="Times New Roman" w:hAnsi="Roboto" w:cs="Times New Roman"/>
+          <w:noProof w:val="0"/>
+          <w:color w:val="1C1D1F"/>
+          <w:sz w:val="24"/>
+          <w:szCs w:val="24"/>
+          <w:lang w:val="en-GB" w:eastAsia="en-GB"/>
+        </w:rPr>
+        <w:t>- Snapshots of encrypted volumes are encrypted automatically.</w:t>
+      </w:r>
+    </w:p>
+    <w:p>
+      <w:pPr>
+        <w:shd w:val="clear" w:color="auto" w:fill="FFFFFF"/>
+        <w:spacing w:before="100" w:beforeAutospacing="1" w:after="100" w:afterAutospacing="1" w:line="240" w:lineRule="auto"/>
+        <w:rPr>
+          <w:rFonts w:ascii="Roboto" w:eastAsia="Times New Roman" w:hAnsi="Roboto" w:cs="Times New Roman"/>
+          <w:noProof w:val="0"/>
+          <w:color w:val="1C1D1F"/>
+          <w:sz w:val="24"/>
+          <w:szCs w:val="24"/>
+          <w:lang w:val="en-GB" w:eastAsia="en-GB"/>
+        </w:rPr>
+      </w:pPr>
+      <w:r>
+        <w:rPr>
+          <w:rFonts w:ascii="Roboto" w:eastAsia="Times New Roman" w:hAnsi="Roboto" w:cs="Times New Roman"/>
+          <w:noProof w:val="0"/>
+          <w:color w:val="1C1D1F"/>
+          <w:sz w:val="24"/>
+          <w:szCs w:val="24"/>
+          <w:lang w:val="en-GB" w:eastAsia="en-GB"/>
+        </w:rPr>
+        <w:t>- EBS volumes restored from encrypted snapshots are encrypted automatically.</w:t>
+      </w:r>
+    </w:p>
+    <w:p>
+      <w:pPr>
+        <w:pBdr>
+          <w:bottom w:val="single" w:sz="6" w:space="1" w:color="auto"/>
+        </w:pBdr>
+        <w:shd w:val="clear" w:color="auto" w:fill="FFFFFF"/>
+        <w:spacing w:before="100" w:beforeAutospacing="1" w:after="100" w:afterAutospacing="1" w:line="240" w:lineRule="auto"/>
+        <w:rPr>
+          <w:rFonts w:ascii="Roboto" w:eastAsia="Times New Roman" w:hAnsi="Roboto" w:cs="Times New Roman"/>
+          <w:noProof w:val="0"/>
+          <w:color w:val="1C1D1F"/>
+          <w:sz w:val="24"/>
+          <w:szCs w:val="24"/>
+          <w:lang w:val="en-GB" w:eastAsia="en-GB"/>
+        </w:rPr>
+      </w:pPr>
+      <w:r>
+        <w:rPr>
+          <w:rFonts w:ascii="Roboto" w:eastAsia="Times New Roman" w:hAnsi="Roboto" w:cs="Times New Roman"/>
+          <w:noProof w:val="0"/>
+          <w:color w:val="1C1D1F"/>
+          <w:sz w:val="24"/>
+          <w:szCs w:val="24"/>
+          <w:lang w:val="en-GB" w:eastAsia="en-GB"/>
+        </w:rPr>
+        <w:t>- EBS volumes created from encrypted snapshots are also encrypted.</w:t>
+      </w:r>
+    </w:p>
+    <w:p>
+      <w:pPr>
+        <w:shd w:val="clear" w:color="auto" w:fill="FFFFFF"/>
+        <w:spacing w:before="100" w:beforeAutospacing="1" w:after="100" w:afterAutospacing="1" w:line="240" w:lineRule="auto"/>
+        <w:rPr>
+          <w:rFonts w:ascii="Roboto" w:eastAsia="Times New Roman" w:hAnsi="Roboto" w:cs="Times New Roman"/>
+          <w:noProof w:val="0"/>
+          <w:color w:val="1C1D1F"/>
+          <w:sz w:val="24"/>
+          <w:szCs w:val="24"/>
+          <w:lang w:val="en-GB" w:eastAsia="en-GB"/>
+        </w:rPr>
+      </w:pPr>
+    </w:p>
+    <w:p>
+      <w:pPr>
+        <w:shd w:val="clear" w:color="auto" w:fill="FFFFFF"/>
+        <w:spacing w:before="100" w:beforeAutospacing="1" w:after="100" w:afterAutospacing="1" w:line="240" w:lineRule="auto"/>
+        <w:rPr>
+          <w:rFonts w:ascii="Roboto" w:eastAsia="Times New Roman" w:hAnsi="Roboto" w:cs="Times New Roman"/>
+          <w:noProof w:val="0"/>
+          <w:color w:val="1C1D1F"/>
+          <w:sz w:val="24"/>
+          <w:szCs w:val="24"/>
+          <w:lang w:val="en-GB" w:eastAsia="en-GB"/>
+        </w:rPr>
+      </w:pPr>
+    </w:p>
+    <w:p>
+      <w:pPr>
+        <w:shd w:val="clear" w:color="auto" w:fill="FFFFFF"/>
+        <w:spacing w:before="100" w:beforeAutospacing="1" w:after="100" w:afterAutospacing="1" w:line="240" w:lineRule="auto"/>
+        <w:rPr>
+          <w:rFonts w:ascii="Roboto" w:eastAsia="Times New Roman" w:hAnsi="Roboto" w:cs="Times New Roman"/>
+          <w:noProof w:val="0"/>
+          <w:color w:val="1C1D1F"/>
+          <w:sz w:val="24"/>
+          <w:szCs w:val="24"/>
+          <w:lang w:val="en-GB" w:eastAsia="en-GB"/>
+        </w:rPr>
+      </w:pPr>
     </w:p>
     <w:p/>
     <w:sectPr>
@@ -991,7 +1398,7 @@
 </file>
 
 <file path=word/endnotes.xml><?xml version="1.0" encoding="utf-8"?>
-<w:endnotes xmlns:wpc="http://schemas.microsoft.com/office/word/2010/wordprocessingCanvas" xmlns:cx="http://schemas.microsoft.com/office/drawing/2014/chartex" xmlns:cx1="http://schemas.microsoft.com/office/drawing/2015/9/8/chartex" xmlns:cx2="http://schemas.microsoft.com/office/drawing/2015/10/21/chartex" xmlns:cx3="http://schemas.microsoft.com/office/drawing/2016/5/9/chartex" xmlns:cx4="http://schemas.microsoft.com/office/drawing/2016/5/10/chartex" xmlns:cx5="http://schemas.microsoft.com/office/drawing/2016/5/11/chartex" xmlns:cx6="http://schemas.microsoft.com/office/drawing/2016/5/12/chartex" xmlns:cx7="http://schemas.microsoft.com/office/drawing/2016/5/13/chartex" xmlns:cx8="http://schemas.microsoft.com/office/drawing/2016/5/14/chartex" xmlns:mc="http://schemas.openxmlformats.org/markup-compatibility/2006" xmlns:aink="http://schemas.microsoft.com/office/drawing/2016/ink" xmlns:am3d="http://schemas.microsoft.com/office/drawing/2017/model3d" xmlns:o="urn:schemas-microsoft-com:office:office" xmlns:r="http://schemas.openxmlformats.org/officeDocument/2006/relationships" xmlns:m="http://schemas.openxmlformats.org/officeDocument/2006/math" xmlns:v="urn:schemas-microsoft-com:vml" xmlns:wp14="http://schemas.microsoft.com/office/word/2010/wordprocessingDrawing" xmlns:wp="http://schemas.openxmlformats.org/drawingml/2006/wordprocessingDrawing" xmlns:w10="urn:schemas-microsoft-com:office:word" xmlns:w="http://schemas.openxmlformats.org/wordprocessingml/2006/main" xmlns:w14="http://schemas.microsoft.com/office/word/2010/wordml" xmlns:w15="http://schemas.microsoft.com/office/word/2012/wordml" xmlns:w16cex="http://schemas.microsoft.com/office/word/2018/wordml/cex" xmlns:w16cid="http://schemas.microsoft.com/office/word/2016/wordml/cid" xmlns:w16="http://schemas.microsoft.com/office/word/2018/wordml" xmlns:w16sdtdh="http://schemas.microsoft.com/office/word/2020/wordml/sdtdatahash" xmlns:w16se="http://schemas.microsoft.com/office/word/2015/wordml/symex" xmlns:wpg="http://schemas.microsoft.com/office/word/2010/wordprocessingGroup" xmlns:wpi="http://schemas.microsoft.com/office/word/2010/wordprocessingInk" xmlns:wne="http://schemas.microsoft.com/office/word/2006/wordml" xmlns:wps="http://schemas.microsoft.com/office/word/2010/wordprocessingShape" mc:Ignorable="w14 w15 w16se w16cid w16 w16cex w16sdtdh wp14">
+<w:endnotes xmlns:wpc="http://schemas.microsoft.com/office/word/2010/wordprocessingCanvas" xmlns:cx="http://schemas.microsoft.com/office/drawing/2014/chartex" xmlns:cx1="http://schemas.microsoft.com/office/drawing/2015/9/8/chartex" xmlns:cx2="http://schemas.microsoft.com/office/drawing/2015/10/21/chartex" xmlns:cx3="http://schemas.microsoft.com/office/drawing/2016/5/9/chartex" xmlns:cx4="http://schemas.microsoft.com/office/drawing/2016/5/10/chartex" xmlns:cx5="http://schemas.microsoft.com/office/drawing/2016/5/11/chartex" xmlns:cx6="http://schemas.microsoft.com/office/drawing/2016/5/12/chartex" xmlns:cx7="http://schemas.microsoft.com/office/drawing/2016/5/13/chartex" xmlns:cx8="http://schemas.microsoft.com/office/drawing/2016/5/14/chartex" xmlns:mc="http://schemas.openxmlformats.org/markup-compatibility/2006" xmlns:aink="http://schemas.microsoft.com/office/drawing/2016/ink" xmlns:am3d="http://schemas.microsoft.com/office/drawing/2017/model3d" xmlns:o="urn:schemas-microsoft-com:office:office" xmlns:oel="http://schemas.microsoft.com/office/2019/extlst" xmlns:r="http://schemas.openxmlformats.org/officeDocument/2006/relationships" xmlns:m="http://schemas.openxmlformats.org/officeDocument/2006/math" xmlns:v="urn:schemas-microsoft-com:vml" xmlns:wp14="http://schemas.microsoft.com/office/word/2010/wordprocessingDrawing" xmlns:wp="http://schemas.openxmlformats.org/drawingml/2006/wordprocessingDrawing" xmlns:w10="urn:schemas-microsoft-com:office:word" xmlns:w="http://schemas.openxmlformats.org/wordprocessingml/2006/main" xmlns:w14="http://schemas.microsoft.com/office/word/2010/wordml" xmlns:w15="http://schemas.microsoft.com/office/word/2012/wordml" xmlns:w16cex="http://schemas.microsoft.com/office/word/2018/wordml/cex" xmlns:w16cid="http://schemas.microsoft.com/office/word/2016/wordml/cid" xmlns:w16="http://schemas.microsoft.com/office/word/2018/wordml" xmlns:w16sdtdh="http://schemas.microsoft.com/office/word/2020/wordml/sdtdatahash" xmlns:w16se="http://schemas.microsoft.com/office/word/2015/wordml/symex" xmlns:wpg="http://schemas.microsoft.com/office/word/2010/wordprocessingGroup" xmlns:wpi="http://schemas.microsoft.com/office/word/2010/wordprocessingInk" xmlns:wne="http://schemas.microsoft.com/office/word/2006/wordml" xmlns:wps="http://schemas.microsoft.com/office/word/2010/wordprocessingShape" mc:Ignorable="w14 w15 w16se w16cid w16 w16cex w16sdtdh wp14">
   <w:endnote w:type="separator" w:id="-1">
     <w:p>
       <w:pPr>
@@ -1016,7 +1423,7 @@
 </file>
 
 <file path=word/footnotes.xml><?xml version="1.0" encoding="utf-8"?>
-<w:footnotes xmlns:wpc="http://schemas.microsoft.com/office/word/2010/wordprocessingCanvas" xmlns:cx="http://schemas.microsoft.com/office/drawing/2014/chartex" xmlns:cx1="http://schemas.microsoft.com/office/drawing/2015/9/8/chartex" xmlns:cx2="http://schemas.microsoft.com/office/drawing/2015/10/21/chartex" xmlns:cx3="http://schemas.microsoft.com/office/drawing/2016/5/9/chartex" xmlns:cx4="http://schemas.microsoft.com/office/drawing/2016/5/10/chartex" xmlns:cx5="http://schemas.microsoft.com/office/drawing/2016/5/11/chartex" xmlns:cx6="http://schemas.microsoft.com/office/drawing/2016/5/12/chartex" xmlns:cx7="http://schemas.microsoft.com/office/drawing/2016/5/13/chartex" xmlns:cx8="http://schemas.microsoft.com/office/drawing/2016/5/14/chartex" xmlns:mc="http://schemas.openxmlformats.org/markup-compatibility/2006" xmlns:aink="http://schemas.microsoft.com/office/drawing/2016/ink" xmlns:am3d="http://schemas.microsoft.com/office/drawing/2017/model3d" xmlns:o="urn:schemas-microsoft-com:office:office" xmlns:r="http://schemas.openxmlformats.org/officeDocument/2006/relationships" xmlns:m="http://schemas.openxmlformats.org/officeDocument/2006/math" xmlns:v="urn:schemas-microsoft-com:vml" xmlns:wp14="http://schemas.microsoft.com/office/word/2010/wordprocessingDrawing" xmlns:wp="http://schemas.openxmlformats.org/drawingml/2006/wordprocessingDrawing" xmlns:w10="urn:schemas-microsoft-com:office:word" xmlns:w="http://schemas.openxmlformats.org/wordprocessingml/2006/main" xmlns:w14="http://schemas.microsoft.com/office/word/2010/wordml" xmlns:w15="http://schemas.microsoft.com/office/word/2012/wordml" xmlns:w16cex="http://schemas.microsoft.com/office/word/2018/wordml/cex" xmlns:w16cid="http://schemas.microsoft.com/office/word/2016/wordml/cid" xmlns:w16="http://schemas.microsoft.com/office/word/2018/wordml" xmlns:w16sdtdh="http://schemas.microsoft.com/office/word/2020/wordml/sdtdatahash" xmlns:w16se="http://schemas.microsoft.com/office/word/2015/wordml/symex" xmlns:wpg="http://schemas.microsoft.com/office/word/2010/wordprocessingGroup" xmlns:wpi="http://schemas.microsoft.com/office/word/2010/wordprocessingInk" xmlns:wne="http://schemas.microsoft.com/office/word/2006/wordml" xmlns:wps="http://schemas.microsoft.com/office/word/2010/wordprocessingShape" mc:Ignorable="w14 w15 w16se w16cid w16 w16cex w16sdtdh wp14">
+<w:footnotes xmlns:wpc="http://schemas.microsoft.com/office/word/2010/wordprocessingCanvas" xmlns:cx="http://schemas.microsoft.com/office/drawing/2014/chartex" xmlns:cx1="http://schemas.microsoft.com/office/drawing/2015/9/8/chartex" xmlns:cx2="http://schemas.microsoft.com/office/drawing/2015/10/21/chartex" xmlns:cx3="http://schemas.microsoft.com/office/drawing/2016/5/9/chartex" xmlns:cx4="http://schemas.microsoft.com/office/drawing/2016/5/10/chartex" xmlns:cx5="http://schemas.microsoft.com/office/drawing/2016/5/11/chartex" xmlns:cx6="http://schemas.microsoft.com/office/drawing/2016/5/12/chartex" xmlns:cx7="http://schemas.microsoft.com/office/drawing/2016/5/13/chartex" xmlns:cx8="http://schemas.microsoft.com/office/drawing/2016/5/14/chartex" xmlns:mc="http://schemas.openxmlformats.org/markup-compatibility/2006" xmlns:aink="http://schemas.microsoft.com/office/drawing/2016/ink" xmlns:am3d="http://schemas.microsoft.com/office/drawing/2017/model3d" xmlns:o="urn:schemas-microsoft-com:office:office" xmlns:oel="http://schemas.microsoft.com/office/2019/extlst" xmlns:r="http://schemas.openxmlformats.org/officeDocument/2006/relationships" xmlns:m="http://schemas.openxmlformats.org/officeDocument/2006/math" xmlns:v="urn:schemas-microsoft-com:vml" xmlns:wp14="http://schemas.microsoft.com/office/word/2010/wordprocessingDrawing" xmlns:wp="http://schemas.openxmlformats.org/drawingml/2006/wordprocessingDrawing" xmlns:w10="urn:schemas-microsoft-com:office:word" xmlns:w="http://schemas.openxmlformats.org/wordprocessingml/2006/main" xmlns:w14="http://schemas.microsoft.com/office/word/2010/wordml" xmlns:w15="http://schemas.microsoft.com/office/word/2012/wordml" xmlns:w16cex="http://schemas.microsoft.com/office/word/2018/wordml/cex" xmlns:w16cid="http://schemas.microsoft.com/office/word/2016/wordml/cid" xmlns:w16="http://schemas.microsoft.com/office/word/2018/wordml" xmlns:w16sdtdh="http://schemas.microsoft.com/office/word/2020/wordml/sdtdatahash" xmlns:w16se="http://schemas.microsoft.com/office/word/2015/wordml/symex" xmlns:wpg="http://schemas.microsoft.com/office/word/2010/wordprocessingGroup" xmlns:wpi="http://schemas.microsoft.com/office/word/2010/wordprocessingInk" xmlns:wne="http://schemas.microsoft.com/office/word/2006/wordml" xmlns:wps="http://schemas.microsoft.com/office/word/2010/wordprocessingShape" mc:Ignorable="w14 w15 w16se w16cid w16 w16cex w16sdtdh wp14">
   <w:footnote w:type="separator" w:id="-1">
     <w:p>
       <w:pPr>
@@ -1562,6 +1969,17 @@
       <w:u w:val="single"/>
     </w:rPr>
   </w:style>
+  <w:style w:type="character" w:styleId="Strong">
+    <w:name w:val="Strong"/>
+    <w:basedOn w:val="DefaultParagraphFont"/>
+    <w:uiPriority w:val="22"/>
+    <w:qFormat/>
+    <w:rsid w:val="008A7571"/>
+    <w:rPr>
+      <w:b/>
+      <w:bCs/>
+    </w:rPr>
+  </w:style>
 </w:styles>
 </file>
 

</xml_diff>

<commit_message>
CSAA Exam Docs Updated
</commit_message>
<xml_diff>
--- a/aws/AWS-Certificate Exams/Solution Architect Notes.docx
+++ b/aws/AWS-Certificate Exams/Solution Architect Notes.docx
@@ -1518,6 +1518,9 @@
     </w:p>
     <w:p>
       <w:pPr>
+        <w:pBdr>
+          <w:bottom w:val="single" w:sz="6" w:space="1" w:color="auto"/>
+        </w:pBdr>
         <w:shd w:val="clear" w:color="auto" w:fill="F7F9FA"/>
         <w:spacing w:before="100" w:beforeAutospacing="1" w:after="100" w:afterAutospacing="1" w:line="240" w:lineRule="auto"/>
         <w:rPr>
@@ -1539,6 +1542,215 @@
           <w:lang w:val="en-GB" w:eastAsia="en-GB"/>
         </w:rPr>
         <w:t>- Only users and services can assume a role to take on permissions (not groups).</w:t>
+      </w:r>
+    </w:p>
+    <w:p>
+      <w:pPr>
+        <w:shd w:val="clear" w:color="auto" w:fill="F7F9FA"/>
+        <w:spacing w:after="0" w:line="240" w:lineRule="auto"/>
+        <w:rPr>
+          <w:rFonts w:ascii="Roboto" w:eastAsia="Times New Roman" w:hAnsi="Roboto" w:cs="Times New Roman"/>
+          <w:noProof w:val="0"/>
+          <w:color w:val="1C1D1F"/>
+          <w:sz w:val="24"/>
+          <w:szCs w:val="24"/>
+          <w:lang w:val="en-GB" w:eastAsia="en-GB"/>
+        </w:rPr>
+      </w:pPr>
+      <w:r>
+        <w:rPr>
+          <w:rFonts w:ascii="Roboto" w:eastAsia="Times New Roman" w:hAnsi="Roboto" w:cs="Times New Roman"/>
+          <w:noProof w:val="0"/>
+          <w:color w:val="FF0000"/>
+          <w:sz w:val="32"/>
+          <w:szCs w:val="32"/>
+          <w:lang w:val="en-GB" w:eastAsia="en-GB"/>
+        </w:rPr>
+        <w:t xml:space="preserve">DynamoDB </w:t>
+      </w:r>
+      <w:r>
+        <w:rPr>
+          <w:rFonts w:ascii="Roboto" w:eastAsia="Times New Roman" w:hAnsi="Roboto" w:cs="Times New Roman"/>
+          <w:noProof w:val="0"/>
+          <w:color w:val="1C1D1F"/>
+          <w:sz w:val="24"/>
+          <w:szCs w:val="24"/>
+          <w:lang w:val="en-GB" w:eastAsia="en-GB"/>
+        </w:rPr>
+        <w:t>best practices include:</w:t>
+      </w:r>
+    </w:p>
+    <w:p>
+      <w:pPr>
+        <w:shd w:val="clear" w:color="auto" w:fill="F7F9FA"/>
+        <w:spacing w:before="100" w:beforeAutospacing="1" w:after="100" w:afterAutospacing="1" w:line="240" w:lineRule="auto"/>
+        <w:rPr>
+          <w:rFonts w:ascii="Roboto" w:eastAsia="Times New Roman" w:hAnsi="Roboto" w:cs="Times New Roman"/>
+          <w:noProof w:val="0"/>
+          <w:color w:val="1C1D1F"/>
+          <w:sz w:val="24"/>
+          <w:szCs w:val="24"/>
+          <w:lang w:val="en-GB" w:eastAsia="en-GB"/>
+        </w:rPr>
+      </w:pPr>
+      <w:r>
+        <w:rPr>
+          <w:rFonts w:ascii="Roboto" w:eastAsia="Times New Roman" w:hAnsi="Roboto" w:cs="Times New Roman"/>
+          <w:noProof w:val="0"/>
+          <w:color w:val="1C1D1F"/>
+          <w:sz w:val="24"/>
+          <w:szCs w:val="24"/>
+          <w:lang w:val="en-GB" w:eastAsia="en-GB"/>
+        </w:rPr>
+        <w:t>- Keep item sizes small.</w:t>
+      </w:r>
+    </w:p>
+    <w:p>
+      <w:pPr>
+        <w:shd w:val="clear" w:color="auto" w:fill="F7F9FA"/>
+        <w:spacing w:before="100" w:beforeAutospacing="1" w:after="100" w:afterAutospacing="1" w:line="240" w:lineRule="auto"/>
+        <w:rPr>
+          <w:rFonts w:ascii="Roboto" w:eastAsia="Times New Roman" w:hAnsi="Roboto" w:cs="Times New Roman"/>
+          <w:noProof w:val="0"/>
+          <w:color w:val="1C1D1F"/>
+          <w:sz w:val="24"/>
+          <w:szCs w:val="24"/>
+          <w:lang w:val="en-GB" w:eastAsia="en-GB"/>
+        </w:rPr>
+      </w:pPr>
+      <w:r>
+        <w:rPr>
+          <w:rFonts w:ascii="Roboto" w:eastAsia="Times New Roman" w:hAnsi="Roboto" w:cs="Times New Roman"/>
+          <w:noProof w:val="0"/>
+          <w:color w:val="1C1D1F"/>
+          <w:sz w:val="24"/>
+          <w:szCs w:val="24"/>
+          <w:lang w:val="en-GB" w:eastAsia="en-GB"/>
+        </w:rPr>
+        <w:t>- If you are storing serial data in DynamoDB that will require actions based on data/</w:t>
+      </w:r>
+      <w:proofErr w:type="gramStart"/>
+      <w:r>
+        <w:rPr>
+          <w:rFonts w:ascii="Roboto" w:eastAsia="Times New Roman" w:hAnsi="Roboto" w:cs="Times New Roman"/>
+          <w:noProof w:val="0"/>
+          <w:color w:val="1C1D1F"/>
+          <w:sz w:val="24"/>
+          <w:szCs w:val="24"/>
+          <w:lang w:val="en-GB" w:eastAsia="en-GB"/>
+        </w:rPr>
+        <w:t>time</w:t>
+      </w:r>
+      <w:proofErr w:type="gramEnd"/>
+      <w:r>
+        <w:rPr>
+          <w:rFonts w:ascii="Roboto" w:eastAsia="Times New Roman" w:hAnsi="Roboto" w:cs="Times New Roman"/>
+          <w:noProof w:val="0"/>
+          <w:color w:val="1C1D1F"/>
+          <w:sz w:val="24"/>
+          <w:szCs w:val="24"/>
+          <w:lang w:val="en-GB" w:eastAsia="en-GB"/>
+        </w:rPr>
+        <w:t xml:space="preserve"> use separate tables for days, weeks, months.</w:t>
+      </w:r>
+    </w:p>
+    <w:p>
+      <w:pPr>
+        <w:shd w:val="clear" w:color="auto" w:fill="F7F9FA"/>
+        <w:spacing w:before="100" w:beforeAutospacing="1" w:after="100" w:afterAutospacing="1" w:line="240" w:lineRule="auto"/>
+        <w:rPr>
+          <w:rFonts w:ascii="Roboto" w:eastAsia="Times New Roman" w:hAnsi="Roboto" w:cs="Times New Roman"/>
+          <w:noProof w:val="0"/>
+          <w:color w:val="1C1D1F"/>
+          <w:sz w:val="24"/>
+          <w:szCs w:val="24"/>
+          <w:lang w:val="en-GB" w:eastAsia="en-GB"/>
+        </w:rPr>
+      </w:pPr>
+      <w:r>
+        <w:rPr>
+          <w:rFonts w:ascii="Roboto" w:eastAsia="Times New Roman" w:hAnsi="Roboto" w:cs="Times New Roman"/>
+          <w:noProof w:val="0"/>
+          <w:color w:val="1C1D1F"/>
+          <w:sz w:val="24"/>
+          <w:szCs w:val="24"/>
+          <w:lang w:val="en-GB" w:eastAsia="en-GB"/>
+        </w:rPr>
+        <w:t>- Store more frequently and less frequently accessed data in separate tables.</w:t>
+      </w:r>
+    </w:p>
+    <w:p>
+      <w:pPr>
+        <w:shd w:val="clear" w:color="auto" w:fill="F7F9FA"/>
+        <w:spacing w:before="100" w:beforeAutospacing="1" w:after="100" w:afterAutospacing="1" w:line="240" w:lineRule="auto"/>
+        <w:rPr>
+          <w:rFonts w:ascii="Roboto" w:eastAsia="Times New Roman" w:hAnsi="Roboto" w:cs="Times New Roman"/>
+          <w:noProof w:val="0"/>
+          <w:color w:val="1C1D1F"/>
+          <w:sz w:val="24"/>
+          <w:szCs w:val="24"/>
+          <w:lang w:val="en-GB" w:eastAsia="en-GB"/>
+        </w:rPr>
+      </w:pPr>
+      <w:r>
+        <w:rPr>
+          <w:rFonts w:ascii="Roboto" w:eastAsia="Times New Roman" w:hAnsi="Roboto" w:cs="Times New Roman"/>
+          <w:noProof w:val="0"/>
+          <w:color w:val="1C1D1F"/>
+          <w:sz w:val="24"/>
+          <w:szCs w:val="24"/>
+          <w:lang w:val="en-GB" w:eastAsia="en-GB"/>
+        </w:rPr>
+        <w:t xml:space="preserve">- If </w:t>
+      </w:r>
+      <w:proofErr w:type="gramStart"/>
+      <w:r>
+        <w:rPr>
+          <w:rFonts w:ascii="Roboto" w:eastAsia="Times New Roman" w:hAnsi="Roboto" w:cs="Times New Roman"/>
+          <w:noProof w:val="0"/>
+          <w:color w:val="1C1D1F"/>
+          <w:sz w:val="24"/>
+          <w:szCs w:val="24"/>
+          <w:lang w:val="en-GB" w:eastAsia="en-GB"/>
+        </w:rPr>
+        <w:t>possible</w:t>
+      </w:r>
+      <w:proofErr w:type="gramEnd"/>
+      <w:r>
+        <w:rPr>
+          <w:rFonts w:ascii="Roboto" w:eastAsia="Times New Roman" w:hAnsi="Roboto" w:cs="Times New Roman"/>
+          <w:noProof w:val="0"/>
+          <w:color w:val="1C1D1F"/>
+          <w:sz w:val="24"/>
+          <w:szCs w:val="24"/>
+          <w:lang w:val="en-GB" w:eastAsia="en-GB"/>
+        </w:rPr>
+        <w:t xml:space="preserve"> compress larger attribute values.</w:t>
+      </w:r>
+    </w:p>
+    <w:p>
+      <w:pPr>
+        <w:shd w:val="clear" w:color="auto" w:fill="F7F9FA"/>
+        <w:spacing w:before="100" w:beforeAutospacing="1" w:after="100" w:afterAutospacing="1" w:line="240" w:lineRule="auto"/>
+        <w:rPr>
+          <w:rFonts w:ascii="Roboto" w:eastAsia="Times New Roman" w:hAnsi="Roboto" w:cs="Times New Roman"/>
+          <w:noProof w:val="0"/>
+          <w:color w:val="1C1D1F"/>
+          <w:sz w:val="24"/>
+          <w:szCs w:val="24"/>
+          <w:lang w:val="en-GB" w:eastAsia="en-GB"/>
+        </w:rPr>
+      </w:pPr>
+      <w:r>
+        <w:rPr>
+          <w:rFonts w:ascii="Roboto" w:eastAsia="Times New Roman" w:hAnsi="Roboto" w:cs="Times New Roman"/>
+          <w:noProof w:val="0"/>
+          <w:color w:val="1C1D1F"/>
+          <w:sz w:val="24"/>
+          <w:szCs w:val="24"/>
+          <w:lang w:val="en-GB" w:eastAsia="en-GB"/>
+        </w:rPr>
+        <w:t>- Store objects larger than 400KB in S3 and use pointers (S3 Object ID) in DynamoDB.</w:t>
       </w:r>
     </w:p>
     <w:p>

</xml_diff>